<commit_message>
more content on cors
</commit_message>
<xml_diff>
--- a/Part4 - Express/mean-forum-express.docx
+++ b/Part4 - Express/mean-forum-express.docx
@@ -513,6 +513,7 @@
     </w:p>
     <w:p>
       <w:r>
+        <w:lastRenderedPageBreak/>
         <w:t xml:space="preserve">Basically if it has anything to do with the request </w:t>
       </w:r>
       <w:r>
@@ -1236,19 +1237,7 @@
         </w:numPr>
       </w:pPr>
       <w:r>
-        <w:t xml:space="preserve">app is an instance of </w:t>
-      </w:r>
-      <w:r>
-        <w:t xml:space="preserve">our </w:t>
-      </w:r>
-      <w:r>
-        <w:t>express</w:t>
-      </w:r>
-      <w:r>
-        <w:t xml:space="preserve"> app</w:t>
-      </w:r>
-      <w:r>
-        <w:t>.</w:t>
+        <w:t>app is an instance of our express app.</w:t>
       </w:r>
     </w:p>
     <w:p>
@@ -1305,10 +1294,7 @@
         <w:t xml:space="preserve"> </w:t>
       </w:r>
       <w:r>
-        <w:t>is a path in our app</w:t>
-      </w:r>
-      <w:r>
-        <w:t>.</w:t>
+        <w:t>is a path in our app.</w:t>
       </w:r>
     </w:p>
     <w:p>
@@ -1326,10 +1312,7 @@
         <w:t xml:space="preserve">HANDLER </w:t>
       </w:r>
       <w:r>
-        <w:t>is the</w:t>
-      </w:r>
-      <w:r>
-        <w:t xml:space="preserve"> function e</w:t>
+        <w:t>is the function e</w:t>
       </w:r>
       <w:r>
         <w:t xml:space="preserve">xecuted when the requested route matches </w:t>
@@ -2265,6 +2248,7 @@
         <w:pStyle w:val="Heading2"/>
       </w:pPr>
       <w:r>
+        <w:lastRenderedPageBreak/>
         <w:t>Route parameters</w:t>
       </w:r>
     </w:p>
@@ -2300,15 +2284,7 @@
           <w:sz w:val="18"/>
           <w:szCs w:val="18"/>
         </w:rPr>
-        <w:t>'/</w:t>
-      </w:r>
-      <w:r>
-        <w:rPr>
-          <w:color w:val="6A8759"/>
-          <w:sz w:val="18"/>
-          <w:szCs w:val="18"/>
-        </w:rPr>
-        <w:t>path/</w:t>
+        <w:t>'/path/</w:t>
       </w:r>
       <w:r>
         <w:rPr>
@@ -2426,15 +2402,7 @@
           <w:sz w:val="18"/>
           <w:szCs w:val="18"/>
         </w:rPr>
-        <w:t>app</w:t>
-      </w:r>
-      <w:r>
-        <w:rPr>
-          <w:color w:val="A9B7C6"/>
-          <w:sz w:val="18"/>
-          <w:szCs w:val="18"/>
-        </w:rPr>
-        <w:t>.</w:t>
+        <w:t>app.</w:t>
       </w:r>
       <w:r>
         <w:rPr>
@@ -2716,8 +2684,6 @@
       <w:r>
         <w:t>Talk about dangers of putting routes with params before those without.</w:t>
       </w:r>
-      <w:bookmarkStart w:id="0" w:name="_GoBack"/>
-      <w:bookmarkEnd w:id="0"/>
     </w:p>
     <w:p/>
     <w:p>
@@ -2762,7 +2728,6 @@
         </w:numPr>
       </w:pPr>
       <w:r>
-        <w:lastRenderedPageBreak/>
         <w:t xml:space="preserve">This allows us to keep the main app clean and abstract by delegating actual routing to Router instances. </w:t>
       </w:r>
     </w:p>
@@ -3086,6 +3051,7 @@
           <w:shd w:val="clear" w:color="auto" w:fill="344134"/>
           <w:lang w:eastAsia="en-ZA"/>
         </w:rPr>
+        <w:lastRenderedPageBreak/>
         <w:t>router</w:t>
       </w:r>
       <w:r>
@@ -5552,6 +5518,7 @@
         <w:pStyle w:val="Heading2"/>
       </w:pPr>
       <w:r>
+        <w:lastRenderedPageBreak/>
         <w:t>Route</w:t>
       </w:r>
       <w:r>
@@ -6843,6 +6810,14 @@
           <w:szCs w:val="18"/>
         </w:rPr>
         <w:br/>
+      </w:r>
+      <w:r>
+        <w:rPr>
+          <w:color w:val="CC7832"/>
+          <w:sz w:val="18"/>
+          <w:szCs w:val="18"/>
+        </w:rPr>
+        <w:lastRenderedPageBreak/>
         <w:t xml:space="preserve">    </w:t>
       </w:r>
       <w:r>
@@ -8540,6 +8515,16 @@
           <w:lang w:eastAsia="en-ZA"/>
         </w:rPr>
         <w:br/>
+      </w:r>
+      <w:r>
+        <w:rPr>
+          <w:rFonts w:ascii="Courier New" w:eastAsia="Times New Roman" w:hAnsi="Courier New" w:cs="Courier New"/>
+          <w:color w:val="A9B7C6"/>
+          <w:sz w:val="18"/>
+          <w:szCs w:val="18"/>
+          <w:lang w:eastAsia="en-ZA"/>
+        </w:rPr>
+        <w:lastRenderedPageBreak/>
         <w:t xml:space="preserve">    next(</w:t>
       </w:r>
       <w:r>
@@ -9108,7 +9093,31 @@
     <w:p/>
     <w:p>
       <w:r>
-        <w:t>body-parser will pass the body and attach the json object to our the req object We can then access this body using req.body</w:t>
+        <w:t xml:space="preserve">body-parser will </w:t>
+      </w:r>
+      <w:r>
+        <w:t>parse</w:t>
+      </w:r>
+      <w:r>
+        <w:t xml:space="preserve"> the body and attach </w:t>
+      </w:r>
+      <w:r>
+        <w:t xml:space="preserve">a </w:t>
+      </w:r>
+      <w:r>
+        <w:rPr>
+          <w:i/>
+        </w:rPr>
+        <w:t xml:space="preserve">body </w:t>
+      </w:r>
+      <w:r>
+        <w:t xml:space="preserve"> json object to our req object</w:t>
+      </w:r>
+      <w:r>
+        <w:t>.</w:t>
+      </w:r>
+      <w:r>
+        <w:t xml:space="preserve"> We can then access this body using req.body</w:t>
       </w:r>
       <w:r>
         <w:t xml:space="preserve">. The parser can parse other types of bodies </w:t>
@@ -9154,18 +9163,827 @@
       </w:r>
     </w:p>
     <w:p/>
+    <w:p>
+      <w:hyperlink r:id="rId11" w:history="1">
+        <w:r>
+          <w:rPr>
+            <w:rStyle w:val="Hyperlink"/>
+          </w:rPr>
+          <w:t>https://github.com/expressjs/body-parser</w:t>
+        </w:r>
+      </w:hyperlink>
+      <w:r>
+        <w:t xml:space="preserve"> </w:t>
+      </w:r>
+    </w:p>
+    <w:p>
+      <w:pPr>
+        <w:pStyle w:val="Heading1"/>
+      </w:pPr>
+      <w:r>
+        <w:t>Cors</w:t>
+      </w:r>
+    </w:p>
     <w:p/>
     <w:p>
-      <w:pPr>
-        <w:pStyle w:val="Heading1"/>
-      </w:pPr>
-      <w:r>
-        <w:t>Cors</w:t>
+      <w:r>
+        <w:t>Cross-origin resource sharing (CORS) is a mechanism that allows restricted resources (e.g. fonts) on a web page to be requested from another domain outside the domain from which the resource originated</w:t>
+      </w:r>
+      <w:r>
+        <w:t xml:space="preserve"> (Wikipedia).</w:t>
+      </w:r>
+      <w:r>
+        <w:t xml:space="preserve"> </w:t>
+      </w:r>
+      <w:r>
+        <w:t>Because of the same-origin policy</w:t>
+      </w:r>
+      <w:r>
+        <w:t xml:space="preserve"> – which is a security measure implemented by browsers - </w:t>
+      </w:r>
+      <w:r>
+        <w:t xml:space="preserve">, </w:t>
+      </w:r>
+      <w:r>
+        <w:t>Ajax request from one domain to a different d</w:t>
+      </w:r>
+      <w:r>
+        <w:t>omain will ordinarily be blocked</w:t>
+      </w:r>
+      <w:r>
+        <w:t xml:space="preserve">. CORS allows us to calibrate our server and whitelist certain domains so that they are able to access </w:t>
+      </w:r>
+      <w:r>
+        <w:t>resources</w:t>
+      </w:r>
+      <w:r>
+        <w:t xml:space="preserve"> from our site. </w:t>
+      </w:r>
+    </w:p>
+    <w:p>
+      <w:r>
+        <w:t xml:space="preserve">Access to resources on our site can be granted to other domains by specifying the </w:t>
+      </w:r>
+    </w:p>
+    <w:p>
+      <w:pPr>
+        <w:pBdr>
+          <w:left w:val="single" w:sz="36" w:space="31" w:color="558ABB"/>
+        </w:pBdr>
+        <w:shd w:val="clear" w:color="auto" w:fill="FAFBFC"/>
+        <w:tabs>
+          <w:tab w:val="left" w:pos="916"/>
+          <w:tab w:val="left" w:pos="1832"/>
+          <w:tab w:val="left" w:pos="2748"/>
+          <w:tab w:val="left" w:pos="3664"/>
+          <w:tab w:val="left" w:pos="4580"/>
+          <w:tab w:val="left" w:pos="5496"/>
+          <w:tab w:val="left" w:pos="6412"/>
+          <w:tab w:val="left" w:pos="7328"/>
+          <w:tab w:val="left" w:pos="8244"/>
+          <w:tab w:val="left" w:pos="9160"/>
+          <w:tab w:val="left" w:pos="10076"/>
+          <w:tab w:val="left" w:pos="10992"/>
+          <w:tab w:val="left" w:pos="11908"/>
+          <w:tab w:val="left" w:pos="12824"/>
+          <w:tab w:val="left" w:pos="13740"/>
+          <w:tab w:val="left" w:pos="14656"/>
+        </w:tabs>
+        <w:spacing w:after="0" w:line="315" w:lineRule="atLeast"/>
+        <w:rPr>
+          <w:rFonts w:ascii="Consolas" w:eastAsia="Times New Roman" w:hAnsi="Consolas" w:cs="Consolas"/>
+          <w:color w:val="4D4E53"/>
+          <w:spacing w:val="2"/>
+          <w:sz w:val="21"/>
+          <w:szCs w:val="21"/>
+          <w:lang w:eastAsia="en-ZA"/>
+        </w:rPr>
+      </w:pPr>
+      <w:r>
+        <w:rPr>
+          <w:rFonts w:ascii="Consolas" w:eastAsia="Times New Roman" w:hAnsi="Consolas" w:cs="Consolas"/>
+          <w:color w:val="4D4E53"/>
+          <w:spacing w:val="2"/>
+          <w:sz w:val="20"/>
+          <w:szCs w:val="20"/>
+          <w:bdr w:val="none" w:sz="0" w:space="0" w:color="auto" w:frame="1"/>
+          <w:lang w:eastAsia="en-ZA"/>
+        </w:rPr>
+        <w:t>Access-Control-Allow-Origin</w:t>
+      </w:r>
+      <w:r>
+        <w:rPr>
+          <w:rFonts w:ascii="Consolas" w:eastAsia="Times New Roman" w:hAnsi="Consolas" w:cs="Consolas"/>
+          <w:color w:val="4D4E53"/>
+          <w:spacing w:val="2"/>
+          <w:sz w:val="20"/>
+          <w:szCs w:val="20"/>
+          <w:bdr w:val="none" w:sz="0" w:space="0" w:color="auto" w:frame="1"/>
+          <w:lang w:eastAsia="en-ZA"/>
+        </w:rPr>
+        <w:t>: &lt;</w:t>
+      </w:r>
+      <w:r>
+        <w:rPr>
+          <w:rFonts w:ascii="Consolas" w:eastAsia="Times New Roman" w:hAnsi="Consolas" w:cs="Consolas"/>
+          <w:color w:val="C45911" w:themeColor="accent2" w:themeShade="BF"/>
+          <w:spacing w:val="2"/>
+          <w:sz w:val="20"/>
+          <w:szCs w:val="20"/>
+          <w:bdr w:val="none" w:sz="0" w:space="0" w:color="auto" w:frame="1"/>
+          <w:lang w:eastAsia="en-ZA"/>
+        </w:rPr>
+        <w:t>origin</w:t>
+      </w:r>
+      <w:r>
+        <w:rPr>
+          <w:rFonts w:ascii="Consolas" w:eastAsia="Times New Roman" w:hAnsi="Consolas" w:cs="Consolas"/>
+          <w:color w:val="4D4E53"/>
+          <w:spacing w:val="2"/>
+          <w:sz w:val="20"/>
+          <w:szCs w:val="20"/>
+          <w:bdr w:val="none" w:sz="0" w:space="0" w:color="auto" w:frame="1"/>
+          <w:lang w:eastAsia="en-ZA"/>
+        </w:rPr>
+        <w:t>&gt;</w:t>
       </w:r>
     </w:p>
     <w:p/>
     <w:p>
-      <w:hyperlink r:id="rId11" w:history="1">
+      <w:r>
+        <w:t xml:space="preserve">Where &lt;origin&gt; </w:t>
+      </w:r>
+      <w:r>
+        <w:t xml:space="preserve">is </w:t>
+      </w:r>
+      <w:r>
+        <w:rPr>
+          <w:color w:val="C45911" w:themeColor="accent2" w:themeShade="BF"/>
+        </w:rPr>
+        <w:t>protocol</w:t>
+      </w:r>
+      <w:r>
+        <w:t>://</w:t>
+      </w:r>
+      <w:r>
+        <w:rPr>
+          <w:color w:val="FF0000"/>
+        </w:rPr>
+        <w:t>host</w:t>
+      </w:r>
+      <w:r>
+        <w:t>:</w:t>
+      </w:r>
+      <w:r>
+        <w:rPr>
+          <w:color w:val="00B0F0"/>
+        </w:rPr>
+        <w:t xml:space="preserve">port </w:t>
+      </w:r>
+      <w:r>
+        <w:t xml:space="preserve">from where the request is coming from. For example is a request comes from a script obtained at </w:t>
+      </w:r>
+      <w:hyperlink r:id="rId12" w:history="1">
+        <w:r>
+          <w:rPr>
+            <w:rStyle w:val="Hyperlink"/>
+          </w:rPr>
+          <w:t>http://ww.requsting-script.com:80</w:t>
+        </w:r>
+      </w:hyperlink>
+      <w:r>
+        <w:t xml:space="preserve">, then the origin is indeed </w:t>
+      </w:r>
+      <w:hyperlink r:id="rId13" w:history="1">
+        <w:r>
+          <w:rPr>
+            <w:rStyle w:val="Hyperlink"/>
+            <w:color w:val="C45911" w:themeColor="accent2" w:themeShade="BF"/>
+          </w:rPr>
+          <w:t>http</w:t>
+        </w:r>
+        <w:r>
+          <w:rPr>
+            <w:rStyle w:val="Hyperlink"/>
+          </w:rPr>
+          <w:t>://</w:t>
+        </w:r>
+        <w:r>
+          <w:rPr>
+            <w:rStyle w:val="Hyperlink"/>
+            <w:color w:val="FF0000"/>
+          </w:rPr>
+          <w:t>ww.requsting-script.com</w:t>
+        </w:r>
+        <w:r>
+          <w:rPr>
+            <w:rStyle w:val="Hyperlink"/>
+          </w:rPr>
+          <w:t>:</w:t>
+        </w:r>
+        <w:r>
+          <w:rPr>
+            <w:rStyle w:val="Hyperlink"/>
+            <w:color w:val="00B0F0"/>
+          </w:rPr>
+          <w:t>80</w:t>
+        </w:r>
+      </w:hyperlink>
+      <w:r>
+        <w:t xml:space="preserve">. </w:t>
+      </w:r>
+    </w:p>
+    <w:p/>
+    <w:p>
+      <w:r>
+        <w:t>If we would like grant access to this domain, then we set:</w:t>
+      </w:r>
+    </w:p>
+    <w:p>
+      <w:pPr>
+        <w:pBdr>
+          <w:left w:val="single" w:sz="36" w:space="31" w:color="558ABB"/>
+        </w:pBdr>
+        <w:shd w:val="clear" w:color="auto" w:fill="FAFBFC"/>
+        <w:tabs>
+          <w:tab w:val="left" w:pos="916"/>
+          <w:tab w:val="left" w:pos="1832"/>
+          <w:tab w:val="left" w:pos="2748"/>
+          <w:tab w:val="left" w:pos="3664"/>
+          <w:tab w:val="left" w:pos="4580"/>
+          <w:tab w:val="left" w:pos="5496"/>
+          <w:tab w:val="left" w:pos="6412"/>
+          <w:tab w:val="left" w:pos="7328"/>
+          <w:tab w:val="left" w:pos="8244"/>
+          <w:tab w:val="left" w:pos="9160"/>
+          <w:tab w:val="left" w:pos="10076"/>
+          <w:tab w:val="left" w:pos="10992"/>
+          <w:tab w:val="left" w:pos="11908"/>
+          <w:tab w:val="left" w:pos="12824"/>
+          <w:tab w:val="left" w:pos="13740"/>
+          <w:tab w:val="left" w:pos="14656"/>
+        </w:tabs>
+        <w:spacing w:after="0" w:line="315" w:lineRule="atLeast"/>
+        <w:rPr>
+          <w:rFonts w:ascii="Consolas" w:eastAsia="Times New Roman" w:hAnsi="Consolas" w:cs="Consolas"/>
+          <w:color w:val="4D4E53"/>
+          <w:spacing w:val="2"/>
+          <w:sz w:val="21"/>
+          <w:szCs w:val="21"/>
+          <w:lang w:eastAsia="en-ZA"/>
+        </w:rPr>
+      </w:pPr>
+      <w:r>
+        <w:rPr>
+          <w:rFonts w:ascii="Consolas" w:eastAsia="Times New Roman" w:hAnsi="Consolas" w:cs="Consolas"/>
+          <w:color w:val="4D4E53"/>
+          <w:spacing w:val="2"/>
+          <w:sz w:val="20"/>
+          <w:szCs w:val="20"/>
+          <w:bdr w:val="none" w:sz="0" w:space="0" w:color="auto" w:frame="1"/>
+          <w:lang w:eastAsia="en-ZA"/>
+        </w:rPr>
+        <w:t>Access-Control-Allow-Origin</w:t>
+      </w:r>
+      <w:r>
+        <w:rPr>
+          <w:rFonts w:ascii="Consolas" w:eastAsia="Times New Roman" w:hAnsi="Consolas" w:cs="Consolas"/>
+          <w:color w:val="4D4E53"/>
+          <w:spacing w:val="2"/>
+          <w:sz w:val="20"/>
+          <w:szCs w:val="20"/>
+          <w:bdr w:val="none" w:sz="0" w:space="0" w:color="auto" w:frame="1"/>
+          <w:lang w:eastAsia="en-ZA"/>
+        </w:rPr>
+        <w:t xml:space="preserve">: </w:t>
+      </w:r>
+      <w:hyperlink r:id="rId14" w:history="1">
+        <w:r>
+          <w:rPr>
+            <w:rStyle w:val="Hyperlink"/>
+          </w:rPr>
+          <w:t>http://ww.requsting-script.com:80</w:t>
+        </w:r>
+      </w:hyperlink>
+    </w:p>
+    <w:p/>
+    <w:p>
+      <w:r>
+        <w:t>We can also choose to grant access to all domains by setting:</w:t>
+      </w:r>
+    </w:p>
+    <w:p>
+      <w:pPr>
+        <w:pBdr>
+          <w:left w:val="single" w:sz="36" w:space="31" w:color="558ABB"/>
+        </w:pBdr>
+        <w:shd w:val="clear" w:color="auto" w:fill="FAFBFC"/>
+        <w:tabs>
+          <w:tab w:val="left" w:pos="916"/>
+          <w:tab w:val="left" w:pos="1832"/>
+          <w:tab w:val="left" w:pos="2748"/>
+          <w:tab w:val="left" w:pos="3664"/>
+          <w:tab w:val="left" w:pos="4580"/>
+          <w:tab w:val="left" w:pos="5496"/>
+          <w:tab w:val="left" w:pos="6412"/>
+          <w:tab w:val="left" w:pos="7328"/>
+          <w:tab w:val="left" w:pos="8244"/>
+          <w:tab w:val="left" w:pos="9160"/>
+          <w:tab w:val="left" w:pos="10076"/>
+          <w:tab w:val="left" w:pos="10992"/>
+          <w:tab w:val="left" w:pos="11908"/>
+          <w:tab w:val="left" w:pos="12824"/>
+          <w:tab w:val="left" w:pos="13740"/>
+          <w:tab w:val="left" w:pos="14656"/>
+        </w:tabs>
+        <w:spacing w:after="0" w:line="315" w:lineRule="atLeast"/>
+        <w:rPr>
+          <w:rFonts w:ascii="Consolas" w:eastAsia="Times New Roman" w:hAnsi="Consolas" w:cs="Consolas"/>
+          <w:color w:val="4D4E53"/>
+          <w:spacing w:val="2"/>
+          <w:sz w:val="21"/>
+          <w:szCs w:val="21"/>
+          <w:lang w:eastAsia="en-ZA"/>
+        </w:rPr>
+      </w:pPr>
+      <w:r>
+        <w:rPr>
+          <w:rFonts w:ascii="Consolas" w:eastAsia="Times New Roman" w:hAnsi="Consolas" w:cs="Consolas"/>
+          <w:color w:val="4D4E53"/>
+          <w:spacing w:val="2"/>
+          <w:sz w:val="20"/>
+          <w:szCs w:val="20"/>
+          <w:bdr w:val="none" w:sz="0" w:space="0" w:color="auto" w:frame="1"/>
+          <w:lang w:eastAsia="en-ZA"/>
+        </w:rPr>
+        <w:t>Access-Control-Allow-Origin</w:t>
+      </w:r>
+      <w:r>
+        <w:rPr>
+          <w:rFonts w:ascii="Consolas" w:eastAsia="Times New Roman" w:hAnsi="Consolas" w:cs="Consolas"/>
+          <w:color w:val="4D4E53"/>
+          <w:spacing w:val="2"/>
+          <w:sz w:val="20"/>
+          <w:szCs w:val="20"/>
+          <w:bdr w:val="none" w:sz="0" w:space="0" w:color="auto" w:frame="1"/>
+          <w:lang w:eastAsia="en-ZA"/>
+        </w:rPr>
+        <w:t>: *</w:t>
+      </w:r>
+      <w:hyperlink r:id="rId15" w:history="1"/>
+    </w:p>
+    <w:p/>
+    <w:p>
+      <w:r>
+        <w:lastRenderedPageBreak/>
+        <w:t xml:space="preserve">The npm package </w:t>
+      </w:r>
+      <w:r>
+        <w:rPr>
+          <w:i/>
+        </w:rPr>
+        <w:t>cors</w:t>
+      </w:r>
+      <w:r>
+        <w:rPr>
+          <w:i/>
+        </w:rPr>
+        <w:t xml:space="preserve"> </w:t>
+      </w:r>
+      <w:r>
+        <w:t xml:space="preserve">allows us to easily manage and configure cors for our server. </w:t>
+      </w:r>
+      <w:bookmarkStart w:id="0" w:name="_GoBack"/>
+      <w:bookmarkEnd w:id="0"/>
+    </w:p>
+    <w:p>
+      <w:pPr>
+        <w:pStyle w:val="HTMLPreformatted"/>
+        <w:shd w:val="clear" w:color="auto" w:fill="2B2B2B"/>
+        <w:rPr>
+          <w:b/>
+          <w:bCs/>
+          <w:color w:val="CC7832"/>
+          <w:sz w:val="18"/>
+          <w:szCs w:val="18"/>
+        </w:rPr>
+      </w:pPr>
+    </w:p>
+    <w:p>
+      <w:pPr>
+        <w:pStyle w:val="HTMLPreformatted"/>
+        <w:shd w:val="clear" w:color="auto" w:fill="2B2B2B"/>
+        <w:rPr>
+          <w:color w:val="808080"/>
+          <w:sz w:val="18"/>
+          <w:szCs w:val="18"/>
+        </w:rPr>
+      </w:pPr>
+      <w:r>
+        <w:rPr>
+          <w:b/>
+          <w:bCs/>
+          <w:color w:val="CC7832"/>
+          <w:sz w:val="18"/>
+          <w:szCs w:val="18"/>
+        </w:rPr>
+        <w:t xml:space="preserve">var </w:t>
+      </w:r>
+      <w:r>
+        <w:rPr>
+          <w:color w:val="A9B7C6"/>
+          <w:sz w:val="18"/>
+          <w:szCs w:val="18"/>
+        </w:rPr>
+        <w:t>cors = require(</w:t>
+      </w:r>
+      <w:r>
+        <w:rPr>
+          <w:color w:val="6A8759"/>
+          <w:sz w:val="18"/>
+          <w:szCs w:val="18"/>
+        </w:rPr>
+        <w:t>"cors"</w:t>
+      </w:r>
+      <w:r>
+        <w:rPr>
+          <w:color w:val="A9B7C6"/>
+          <w:sz w:val="18"/>
+          <w:szCs w:val="18"/>
+        </w:rPr>
+        <w:t>)</w:t>
+      </w:r>
+      <w:r>
+        <w:rPr>
+          <w:color w:val="CC7832"/>
+          <w:sz w:val="18"/>
+          <w:szCs w:val="18"/>
+        </w:rPr>
+        <w:t>;</w:t>
+      </w:r>
+      <w:r>
+        <w:rPr>
+          <w:color w:val="CC7832"/>
+          <w:sz w:val="18"/>
+          <w:szCs w:val="18"/>
+        </w:rPr>
+        <w:br/>
+      </w:r>
+      <w:r>
+        <w:rPr>
+          <w:color w:val="A9B7C6"/>
+          <w:sz w:val="18"/>
+          <w:szCs w:val="18"/>
+        </w:rPr>
+        <w:t>app.</w:t>
+      </w:r>
+      <w:r>
+        <w:rPr>
+          <w:color w:val="FFC66D"/>
+          <w:sz w:val="18"/>
+          <w:szCs w:val="18"/>
+        </w:rPr>
+        <w:t>use</w:t>
+      </w:r>
+      <w:r>
+        <w:rPr>
+          <w:color w:val="A9B7C6"/>
+          <w:sz w:val="18"/>
+          <w:szCs w:val="18"/>
+        </w:rPr>
+        <w:t>(cors())</w:t>
+      </w:r>
+      <w:r>
+        <w:rPr>
+          <w:color w:val="CC7832"/>
+          <w:sz w:val="18"/>
+          <w:szCs w:val="18"/>
+        </w:rPr>
+        <w:t xml:space="preserve">; </w:t>
+      </w:r>
+      <w:r>
+        <w:rPr>
+          <w:color w:val="808080"/>
+          <w:sz w:val="18"/>
+          <w:szCs w:val="18"/>
+        </w:rPr>
+        <w:t>//enables cors for all domains and for all requests</w:t>
+      </w:r>
+    </w:p>
+    <w:p>
+      <w:pPr>
+        <w:pStyle w:val="HTMLPreformatted"/>
+        <w:shd w:val="clear" w:color="auto" w:fill="2B2B2B"/>
+        <w:rPr>
+          <w:color w:val="808080"/>
+          <w:sz w:val="18"/>
+          <w:szCs w:val="18"/>
+        </w:rPr>
+      </w:pPr>
+    </w:p>
+    <w:p>
+      <w:pPr>
+        <w:pStyle w:val="HTMLPreformatted"/>
+        <w:shd w:val="clear" w:color="auto" w:fill="2B2B2B"/>
+        <w:rPr>
+          <w:color w:val="808080"/>
+          <w:sz w:val="18"/>
+          <w:szCs w:val="18"/>
+        </w:rPr>
+      </w:pPr>
+      <w:r>
+        <w:rPr>
+          <w:color w:val="A9B7C6"/>
+          <w:sz w:val="18"/>
+          <w:szCs w:val="18"/>
+        </w:rPr>
+        <w:t>app.</w:t>
+      </w:r>
+      <w:r>
+        <w:rPr>
+          <w:color w:val="FFC66D"/>
+          <w:sz w:val="18"/>
+          <w:szCs w:val="18"/>
+        </w:rPr>
+        <w:t>use</w:t>
+      </w:r>
+      <w:r>
+        <w:rPr>
+          <w:color w:val="A9B7C6"/>
+          <w:sz w:val="18"/>
+          <w:szCs w:val="18"/>
+        </w:rPr>
+        <w:t>(cors({</w:t>
+      </w:r>
+      <w:r>
+        <w:rPr>
+          <w:color w:val="A9B7C6"/>
+          <w:sz w:val="18"/>
+          <w:szCs w:val="18"/>
+        </w:rPr>
+        <w:t>origin: 'http://example.com'</w:t>
+      </w:r>
+      <w:r>
+        <w:rPr>
+          <w:color w:val="A9B7C6"/>
+          <w:sz w:val="18"/>
+          <w:szCs w:val="18"/>
+        </w:rPr>
+        <w:t>}))</w:t>
+      </w:r>
+      <w:r>
+        <w:rPr>
+          <w:color w:val="CC7832"/>
+          <w:sz w:val="18"/>
+          <w:szCs w:val="18"/>
+        </w:rPr>
+        <w:t>; //whiltelists only example.com</w:t>
+      </w:r>
+    </w:p>
+    <w:p>
+      <w:pPr>
+        <w:pStyle w:val="HTMLPreformatted"/>
+        <w:shd w:val="clear" w:color="auto" w:fill="2B2B2B"/>
+        <w:rPr>
+          <w:color w:val="A9B7C6"/>
+          <w:sz w:val="18"/>
+          <w:szCs w:val="18"/>
+        </w:rPr>
+      </w:pPr>
+    </w:p>
+    <w:p/>
+    <w:p>
+      <w:r>
+        <w:t>If we want to enable CORS on certain routes we can call cors() on the route’s handler pipeline.</w:t>
+      </w:r>
+    </w:p>
+    <w:p>
+      <w:pPr>
+        <w:pStyle w:val="HTMLPreformatted"/>
+        <w:shd w:val="clear" w:color="auto" w:fill="2B2B2B"/>
+        <w:rPr>
+          <w:color w:val="A9B7C6"/>
+          <w:sz w:val="18"/>
+          <w:szCs w:val="18"/>
+          <w:shd w:val="clear" w:color="auto" w:fill="344134"/>
+        </w:rPr>
+      </w:pPr>
+    </w:p>
+    <w:p>
+      <w:pPr>
+        <w:pStyle w:val="HTMLPreformatted"/>
+        <w:shd w:val="clear" w:color="auto" w:fill="2B2B2B"/>
+        <w:rPr>
+          <w:color w:val="A9B7C6"/>
+          <w:sz w:val="18"/>
+          <w:szCs w:val="18"/>
+        </w:rPr>
+      </w:pPr>
+      <w:r>
+        <w:rPr>
+          <w:color w:val="A9B7C6"/>
+          <w:sz w:val="18"/>
+          <w:szCs w:val="18"/>
+          <w:shd w:val="clear" w:color="auto" w:fill="344134"/>
+        </w:rPr>
+        <w:t>router</w:t>
+      </w:r>
+      <w:r>
+        <w:rPr>
+          <w:color w:val="A9B7C6"/>
+          <w:sz w:val="18"/>
+          <w:szCs w:val="18"/>
+        </w:rPr>
+        <w:t>.</w:t>
+      </w:r>
+      <w:r>
+        <w:rPr>
+          <w:color w:val="FFC66D"/>
+          <w:sz w:val="18"/>
+          <w:szCs w:val="18"/>
+        </w:rPr>
+        <w:t>get</w:t>
+      </w:r>
+      <w:r>
+        <w:rPr>
+          <w:color w:val="A9B7C6"/>
+          <w:sz w:val="18"/>
+          <w:szCs w:val="18"/>
+        </w:rPr>
+        <w:t>(</w:t>
+      </w:r>
+      <w:r>
+        <w:rPr>
+          <w:color w:val="6A8759"/>
+          <w:sz w:val="18"/>
+          <w:szCs w:val="18"/>
+        </w:rPr>
+        <w:t>"/"</w:t>
+      </w:r>
+      <w:r>
+        <w:rPr>
+          <w:color w:val="CC7832"/>
+          <w:sz w:val="18"/>
+          <w:szCs w:val="18"/>
+        </w:rPr>
+        <w:t xml:space="preserve">, cors() , </w:t>
+      </w:r>
+      <w:r>
+        <w:rPr>
+          <w:b/>
+          <w:bCs/>
+          <w:color w:val="CC7832"/>
+          <w:sz w:val="18"/>
+          <w:szCs w:val="18"/>
+        </w:rPr>
+        <w:t xml:space="preserve">function </w:t>
+      </w:r>
+      <w:r>
+        <w:rPr>
+          <w:color w:val="A9B7C6"/>
+          <w:sz w:val="18"/>
+          <w:szCs w:val="18"/>
+        </w:rPr>
+        <w:t>(req</w:t>
+      </w:r>
+      <w:r>
+        <w:rPr>
+          <w:color w:val="CC7832"/>
+          <w:sz w:val="18"/>
+          <w:szCs w:val="18"/>
+        </w:rPr>
+        <w:t xml:space="preserve">, </w:t>
+      </w:r>
+      <w:r>
+        <w:rPr>
+          <w:color w:val="A9B7C6"/>
+          <w:sz w:val="18"/>
+          <w:szCs w:val="18"/>
+        </w:rPr>
+        <w:t>res) { //A</w:t>
+      </w:r>
+      <w:r>
+        <w:rPr>
+          <w:color w:val="A9B7C6"/>
+          <w:sz w:val="18"/>
+          <w:szCs w:val="18"/>
+        </w:rPr>
+        <w:br/>
+        <w:t xml:space="preserve">    res.</w:t>
+      </w:r>
+      <w:r>
+        <w:rPr>
+          <w:color w:val="FFC66D"/>
+          <w:sz w:val="18"/>
+          <w:szCs w:val="18"/>
+        </w:rPr>
+        <w:t>send</w:t>
+      </w:r>
+      <w:r>
+        <w:rPr>
+          <w:color w:val="A9B7C6"/>
+          <w:sz w:val="18"/>
+          <w:szCs w:val="18"/>
+        </w:rPr>
+        <w:t>(</w:t>
+      </w:r>
+      <w:r>
+        <w:rPr>
+          <w:color w:val="6A8759"/>
+          <w:sz w:val="18"/>
+          <w:szCs w:val="18"/>
+        </w:rPr>
+        <w:t>"Get all blog posts! - from router"</w:t>
+      </w:r>
+      <w:r>
+        <w:rPr>
+          <w:color w:val="A9B7C6"/>
+          <w:sz w:val="18"/>
+          <w:szCs w:val="18"/>
+        </w:rPr>
+        <w:t>)</w:t>
+      </w:r>
+      <w:r>
+        <w:rPr>
+          <w:color w:val="CC7832"/>
+          <w:sz w:val="18"/>
+          <w:szCs w:val="18"/>
+        </w:rPr>
+        <w:t>;</w:t>
+      </w:r>
+      <w:r>
+        <w:rPr>
+          <w:color w:val="CC7832"/>
+          <w:sz w:val="18"/>
+          <w:szCs w:val="18"/>
+        </w:rPr>
+        <w:br/>
+      </w:r>
+      <w:r>
+        <w:rPr>
+          <w:color w:val="CC7832"/>
+          <w:sz w:val="18"/>
+          <w:szCs w:val="18"/>
+        </w:rPr>
+        <w:br/>
+      </w:r>
+      <w:r>
+        <w:rPr>
+          <w:color w:val="A9B7C6"/>
+          <w:sz w:val="18"/>
+          <w:szCs w:val="18"/>
+        </w:rPr>
+        <w:t>})</w:t>
+      </w:r>
+      <w:r>
+        <w:rPr>
+          <w:color w:val="CC7832"/>
+          <w:sz w:val="18"/>
+          <w:szCs w:val="18"/>
+        </w:rPr>
+        <w:t>;</w:t>
+      </w:r>
+    </w:p>
+    <w:p/>
+    <w:p>
+      <w:r>
+        <w:t xml:space="preserve">We can also use cors with a dynamic origin. Where origin is a function that returns true or false to indicate whether or not a domain is whiltelisted. </w:t>
+      </w:r>
+      <w:r>
+        <w:tab/>
+      </w:r>
+    </w:p>
+    <w:p>
+      <w:r>
+        <w:t xml:space="preserve">Cors has many other interesting options – check it out at </w:t>
+      </w:r>
+      <w:hyperlink r:id="rId16" w:history="1">
+        <w:r>
+          <w:rPr>
+            <w:rStyle w:val="Hyperlink"/>
+          </w:rPr>
+          <w:t>https://www.npmjs.com/package/cors#usage</w:t>
+        </w:r>
+      </w:hyperlink>
+      <w:r>
+        <w:t xml:space="preserve"> </w:t>
+      </w:r>
+    </w:p>
+    <w:p>
+      <w:hyperlink r:id="rId17" w:history="1">
+        <w:r>
+          <w:rPr>
+            <w:rStyle w:val="Hyperlink"/>
+          </w:rPr>
+          <w:t>https://developer.mozilla.org/en-US/docs/Web/HTTP/Access_control_CORS</w:t>
+        </w:r>
+      </w:hyperlink>
+      <w:r>
+        <w:t xml:space="preserve"> - The CORS standard</w:t>
+      </w:r>
+    </w:p>
+    <w:p>
+      <w:hyperlink r:id="rId18" w:history="1">
         <w:r>
           <w:rPr>
             <w:rStyle w:val="Hyperlink"/>
@@ -9177,438 +9995,22 @@
         <w:t xml:space="preserve"> </w:t>
       </w:r>
     </w:p>
-    <w:p>
-      <w:r>
-        <w:t>Cross-origin resource sharing (CORS) is a mechanism that allows restricted resources (e.g. fonts) on a web page to be requested from another domain outside the domain from which the resource originated</w:t>
-      </w:r>
-      <w:r>
-        <w:t xml:space="preserve"> (Wikipedia).</w:t>
-      </w:r>
-      <w:r>
-        <w:t xml:space="preserve"> Ajax request from one domain to a different domain will ordinarily be blocked. CORS allows us to calibrate our server and whitelist certain domains so that they are able to access data from our site. </w:t>
-      </w:r>
-    </w:p>
-    <w:p/>
-    <w:p>
-      <w:pPr>
-        <w:pStyle w:val="HTMLPreformatted"/>
-        <w:shd w:val="clear" w:color="auto" w:fill="2B2B2B"/>
-        <w:rPr>
-          <w:b/>
-          <w:bCs/>
-          <w:color w:val="CC7832"/>
-          <w:sz w:val="18"/>
-          <w:szCs w:val="18"/>
-        </w:rPr>
-      </w:pPr>
-    </w:p>
-    <w:p>
-      <w:pPr>
-        <w:pStyle w:val="HTMLPreformatted"/>
-        <w:shd w:val="clear" w:color="auto" w:fill="2B2B2B"/>
-        <w:rPr>
-          <w:color w:val="808080"/>
-          <w:sz w:val="18"/>
-          <w:szCs w:val="18"/>
-        </w:rPr>
-      </w:pPr>
-      <w:r>
-        <w:rPr>
-          <w:b/>
-          <w:bCs/>
-          <w:color w:val="CC7832"/>
-          <w:sz w:val="18"/>
-          <w:szCs w:val="18"/>
-        </w:rPr>
-        <w:t xml:space="preserve">var </w:t>
-      </w:r>
-      <w:r>
-        <w:rPr>
-          <w:color w:val="A9B7C6"/>
-          <w:sz w:val="18"/>
-          <w:szCs w:val="18"/>
-        </w:rPr>
-        <w:t>cors = require(</w:t>
-      </w:r>
-      <w:r>
-        <w:rPr>
-          <w:color w:val="6A8759"/>
-          <w:sz w:val="18"/>
-          <w:szCs w:val="18"/>
-        </w:rPr>
-        <w:t>"cors"</w:t>
-      </w:r>
-      <w:r>
-        <w:rPr>
-          <w:color w:val="A9B7C6"/>
-          <w:sz w:val="18"/>
-          <w:szCs w:val="18"/>
-        </w:rPr>
-        <w:t>)</w:t>
-      </w:r>
-      <w:r>
-        <w:rPr>
-          <w:color w:val="CC7832"/>
-          <w:sz w:val="18"/>
-          <w:szCs w:val="18"/>
-        </w:rPr>
-        <w:t>;</w:t>
-      </w:r>
-      <w:r>
-        <w:rPr>
-          <w:color w:val="CC7832"/>
-          <w:sz w:val="18"/>
-          <w:szCs w:val="18"/>
-        </w:rPr>
-        <w:br/>
-      </w:r>
-      <w:r>
-        <w:rPr>
-          <w:color w:val="A9B7C6"/>
-          <w:sz w:val="18"/>
-          <w:szCs w:val="18"/>
-        </w:rPr>
-        <w:t>app.</w:t>
-      </w:r>
-      <w:r>
-        <w:rPr>
-          <w:color w:val="FFC66D"/>
-          <w:sz w:val="18"/>
-          <w:szCs w:val="18"/>
-        </w:rPr>
-        <w:t>use</w:t>
-      </w:r>
-      <w:r>
-        <w:rPr>
-          <w:color w:val="A9B7C6"/>
-          <w:sz w:val="18"/>
-          <w:szCs w:val="18"/>
-        </w:rPr>
-        <w:t>(cors())</w:t>
-      </w:r>
-      <w:r>
-        <w:rPr>
-          <w:color w:val="CC7832"/>
-          <w:sz w:val="18"/>
-          <w:szCs w:val="18"/>
-        </w:rPr>
-        <w:t xml:space="preserve">; </w:t>
-      </w:r>
-      <w:r>
-        <w:rPr>
-          <w:color w:val="808080"/>
-          <w:sz w:val="18"/>
-          <w:szCs w:val="18"/>
-        </w:rPr>
-        <w:t>//enables cors for all domains and for all requests</w:t>
-      </w:r>
-    </w:p>
-    <w:p>
-      <w:pPr>
-        <w:pStyle w:val="HTMLPreformatted"/>
-        <w:shd w:val="clear" w:color="auto" w:fill="2B2B2B"/>
-        <w:rPr>
-          <w:color w:val="808080"/>
-          <w:sz w:val="18"/>
-          <w:szCs w:val="18"/>
-        </w:rPr>
-      </w:pPr>
-    </w:p>
-    <w:p>
-      <w:pPr>
-        <w:pStyle w:val="HTMLPreformatted"/>
-        <w:shd w:val="clear" w:color="auto" w:fill="2B2B2B"/>
-        <w:rPr>
-          <w:color w:val="808080"/>
-          <w:sz w:val="18"/>
-          <w:szCs w:val="18"/>
-        </w:rPr>
-      </w:pPr>
-      <w:r>
-        <w:rPr>
-          <w:color w:val="A9B7C6"/>
-          <w:sz w:val="18"/>
-          <w:szCs w:val="18"/>
-        </w:rPr>
-        <w:t>app.</w:t>
-      </w:r>
-      <w:r>
-        <w:rPr>
-          <w:color w:val="FFC66D"/>
-          <w:sz w:val="18"/>
-          <w:szCs w:val="18"/>
-        </w:rPr>
-        <w:t>use</w:t>
-      </w:r>
-      <w:r>
-        <w:rPr>
-          <w:color w:val="A9B7C6"/>
-          <w:sz w:val="18"/>
-          <w:szCs w:val="18"/>
-        </w:rPr>
-        <w:t>(cors({</w:t>
-      </w:r>
-      <w:r>
-        <w:rPr>
-          <w:color w:val="A9B7C6"/>
-          <w:sz w:val="18"/>
-          <w:szCs w:val="18"/>
-        </w:rPr>
-        <w:t>origin: 'http://example.com'</w:t>
-      </w:r>
-      <w:r>
-        <w:rPr>
-          <w:color w:val="A9B7C6"/>
-          <w:sz w:val="18"/>
-          <w:szCs w:val="18"/>
-        </w:rPr>
-        <w:t>}))</w:t>
-      </w:r>
-      <w:r>
-        <w:rPr>
-          <w:color w:val="CC7832"/>
-          <w:sz w:val="18"/>
-          <w:szCs w:val="18"/>
-        </w:rPr>
-        <w:t>; //whiltelists only example.com</w:t>
-      </w:r>
-    </w:p>
-    <w:p>
-      <w:pPr>
-        <w:pStyle w:val="HTMLPreformatted"/>
-        <w:shd w:val="clear" w:color="auto" w:fill="2B2B2B"/>
-        <w:rPr>
-          <w:color w:val="A9B7C6"/>
-          <w:sz w:val="18"/>
-          <w:szCs w:val="18"/>
-        </w:rPr>
-      </w:pPr>
-    </w:p>
-    <w:p/>
-    <w:p>
-      <w:r>
-        <w:t>If we want to enable CORS on certain routes we can call cors() on the route’s handler pipeline.</w:t>
-      </w:r>
-    </w:p>
-    <w:p>
-      <w:pPr>
-        <w:pStyle w:val="HTMLPreformatted"/>
-        <w:shd w:val="clear" w:color="auto" w:fill="2B2B2B"/>
-        <w:rPr>
-          <w:color w:val="A9B7C6"/>
-          <w:sz w:val="18"/>
-          <w:szCs w:val="18"/>
-          <w:shd w:val="clear" w:color="auto" w:fill="344134"/>
-        </w:rPr>
-      </w:pPr>
-    </w:p>
-    <w:p>
-      <w:pPr>
-        <w:pStyle w:val="HTMLPreformatted"/>
-        <w:shd w:val="clear" w:color="auto" w:fill="2B2B2B"/>
-        <w:rPr>
-          <w:color w:val="A9B7C6"/>
-          <w:sz w:val="18"/>
-          <w:szCs w:val="18"/>
-        </w:rPr>
-      </w:pPr>
-      <w:r>
-        <w:rPr>
-          <w:color w:val="A9B7C6"/>
-          <w:sz w:val="18"/>
-          <w:szCs w:val="18"/>
-          <w:shd w:val="clear" w:color="auto" w:fill="344134"/>
-        </w:rPr>
-        <w:t>router</w:t>
-      </w:r>
-      <w:r>
-        <w:rPr>
-          <w:color w:val="A9B7C6"/>
-          <w:sz w:val="18"/>
-          <w:szCs w:val="18"/>
-        </w:rPr>
-        <w:t>.</w:t>
-      </w:r>
-      <w:r>
-        <w:rPr>
-          <w:color w:val="FFC66D"/>
-          <w:sz w:val="18"/>
-          <w:szCs w:val="18"/>
-        </w:rPr>
-        <w:t>get</w:t>
-      </w:r>
-      <w:r>
-        <w:rPr>
-          <w:color w:val="A9B7C6"/>
-          <w:sz w:val="18"/>
-          <w:szCs w:val="18"/>
-        </w:rPr>
-        <w:t>(</w:t>
-      </w:r>
-      <w:r>
-        <w:rPr>
-          <w:color w:val="6A8759"/>
-          <w:sz w:val="18"/>
-          <w:szCs w:val="18"/>
-        </w:rPr>
-        <w:t>"/"</w:t>
-      </w:r>
-      <w:r>
-        <w:rPr>
-          <w:color w:val="CC7832"/>
-          <w:sz w:val="18"/>
-          <w:szCs w:val="18"/>
-        </w:rPr>
-        <w:t xml:space="preserve">, cors() , </w:t>
-      </w:r>
-      <w:r>
-        <w:rPr>
-          <w:b/>
-          <w:bCs/>
-          <w:color w:val="CC7832"/>
-          <w:sz w:val="18"/>
-          <w:szCs w:val="18"/>
-        </w:rPr>
-        <w:t xml:space="preserve">function </w:t>
-      </w:r>
-      <w:r>
-        <w:rPr>
-          <w:color w:val="A9B7C6"/>
-          <w:sz w:val="18"/>
-          <w:szCs w:val="18"/>
-        </w:rPr>
-        <w:t>(req</w:t>
-      </w:r>
-      <w:r>
-        <w:rPr>
-          <w:color w:val="CC7832"/>
-          <w:sz w:val="18"/>
-          <w:szCs w:val="18"/>
-        </w:rPr>
-        <w:t xml:space="preserve">, </w:t>
-      </w:r>
-      <w:r>
-        <w:rPr>
-          <w:color w:val="A9B7C6"/>
-          <w:sz w:val="18"/>
-          <w:szCs w:val="18"/>
-        </w:rPr>
-        <w:t>res) { //A</w:t>
-      </w:r>
-      <w:r>
-        <w:rPr>
-          <w:color w:val="A9B7C6"/>
-          <w:sz w:val="18"/>
-          <w:szCs w:val="18"/>
-        </w:rPr>
-        <w:br/>
-        <w:t xml:space="preserve">    res.</w:t>
-      </w:r>
-      <w:r>
-        <w:rPr>
-          <w:color w:val="FFC66D"/>
-          <w:sz w:val="18"/>
-          <w:szCs w:val="18"/>
-        </w:rPr>
-        <w:t>send</w:t>
-      </w:r>
-      <w:r>
-        <w:rPr>
-          <w:color w:val="A9B7C6"/>
-          <w:sz w:val="18"/>
-          <w:szCs w:val="18"/>
-        </w:rPr>
-        <w:t>(</w:t>
-      </w:r>
-      <w:r>
-        <w:rPr>
-          <w:color w:val="6A8759"/>
-          <w:sz w:val="18"/>
-          <w:szCs w:val="18"/>
-        </w:rPr>
-        <w:t>"Get all blog posts! - from router"</w:t>
-      </w:r>
-      <w:r>
-        <w:rPr>
-          <w:color w:val="A9B7C6"/>
-          <w:sz w:val="18"/>
-          <w:szCs w:val="18"/>
-        </w:rPr>
-        <w:t>)</w:t>
-      </w:r>
-      <w:r>
-        <w:rPr>
-          <w:color w:val="CC7832"/>
-          <w:sz w:val="18"/>
-          <w:szCs w:val="18"/>
-        </w:rPr>
-        <w:t>;</w:t>
-      </w:r>
-      <w:r>
-        <w:rPr>
-          <w:color w:val="CC7832"/>
-          <w:sz w:val="18"/>
-          <w:szCs w:val="18"/>
-        </w:rPr>
-        <w:br/>
-      </w:r>
-      <w:r>
-        <w:rPr>
-          <w:color w:val="CC7832"/>
-          <w:sz w:val="18"/>
-          <w:szCs w:val="18"/>
-        </w:rPr>
-        <w:br/>
-      </w:r>
-      <w:r>
-        <w:rPr>
-          <w:color w:val="A9B7C6"/>
-          <w:sz w:val="18"/>
-          <w:szCs w:val="18"/>
-        </w:rPr>
-        <w:t>})</w:t>
-      </w:r>
-      <w:r>
-        <w:rPr>
-          <w:color w:val="CC7832"/>
-          <w:sz w:val="18"/>
-          <w:szCs w:val="18"/>
-        </w:rPr>
-        <w:t>;</w:t>
-      </w:r>
-    </w:p>
-    <w:p/>
-    <w:p>
-      <w:r>
-        <w:t xml:space="preserve">We can also use cors with a dynamic origin. Where origin is a function that returns true or false to indicate whether or not a domain is whiltelisted. </w:t>
-      </w:r>
-      <w:r>
-        <w:tab/>
-      </w:r>
-    </w:p>
-    <w:p/>
-    <w:p>
-      <w:r>
-        <w:t>Eg on link.</w:t>
-      </w:r>
-    </w:p>
     <w:p/>
     <w:sdt>
       <w:sdtPr>
+        <w:rPr>
+          <w:rFonts w:asciiTheme="minorHAnsi" w:eastAsia="MS Mincho" w:hAnsiTheme="minorHAnsi" w:cstheme="minorBidi"/>
+          <w:color w:val="auto"/>
+          <w:sz w:val="22"/>
+          <w:szCs w:val="22"/>
+        </w:rPr>
         <w:id w:val="1334177209"/>
         <w:docPartObj>
           <w:docPartGallery w:val="Bibliographies"/>
           <w:docPartUnique/>
         </w:docPartObj>
       </w:sdtPr>
-      <w:sdtEndPr>
-        <w:rPr>
-          <w:rFonts w:asciiTheme="minorHAnsi" w:eastAsia="MS Mincho" w:hAnsiTheme="minorHAnsi" w:cstheme="minorBidi"/>
-          <w:color w:val="auto"/>
-          <w:sz w:val="22"/>
-          <w:szCs w:val="22"/>
-        </w:rPr>
-      </w:sdtEndPr>
+      <w:sdtEndPr/>
       <w:sdtContent>
         <w:p>
           <w:pPr>
@@ -9623,6 +10025,7 @@
             <w:id w:val="111145805"/>
             <w:bibliography/>
           </w:sdtPr>
+          <w:sdtEndPr/>
           <w:sdtContent>
             <w:p>
               <w:r>
@@ -11322,7 +11725,7 @@
 </file>
 
 <file path=customXml/itemProps1.xml><?xml version="1.0" encoding="utf-8"?>
-<ds:datastoreItem xmlns:ds="http://schemas.openxmlformats.org/officeDocument/2006/customXml" ds:itemID="{867D5358-CB1C-4137-9477-6E93E767220D}">
+<ds:datastoreItem xmlns:ds="http://schemas.openxmlformats.org/officeDocument/2006/customXml" ds:itemID="{CB361909-C718-40B6-9918-125BF786A0DB}">
   <ds:schemaRefs>
     <ds:schemaRef ds:uri="http://schemas.openxmlformats.org/officeDocument/2006/bibliography"/>
   </ds:schemaRefs>

</xml_diff>